<commit_message>
add json cpp python api; exponent approximation
</commit_message>
<xml_diff>
--- a/Report/Отчёт по маятнику.docx
+++ b/Report/Отчёт по маятнику.docx
@@ -85,7 +85,7 @@
           <w:szCs w:val="24"/>
           <w:u w:val="single"/>
         </w:rPr>
-        <w:t>ФАНТОСМОГО</w:t>
+        <w:t>ФАНТ</w:t>
       </w:r>
       <w:r>
         <w:rPr>
@@ -96,7 +96,7 @@
           <w:szCs w:val="24"/>
           <w:u w:val="single"/>
         </w:rPr>
-        <w:t>Р</w:t>
+        <w:t>А</w:t>
       </w:r>
       <w:r>
         <w:rPr>
@@ -107,12 +107,56 @@
           <w:szCs w:val="24"/>
           <w:u w:val="single"/>
         </w:rPr>
-        <w:t>ИЧЕСКАЯ</w:t>
-      </w:r>
-      <w:r>
-        <w:rPr>
+        <w:t>СМ</w:t>
+      </w:r>
+      <w:r>
+        <w:rPr>
+          <w:b/>
+          <w:bCs/>
+          <w:color w:val="FF0000"/>
           <w:sz w:val="24"/>
           <w:szCs w:val="24"/>
+          <w:u w:val="single"/>
+        </w:rPr>
+        <w:t>А</w:t>
+      </w:r>
+      <w:r>
+        <w:rPr>
+          <w:b/>
+          <w:bCs/>
+          <w:color w:val="FF0000"/>
+          <w:sz w:val="24"/>
+          <w:szCs w:val="24"/>
+          <w:u w:val="single"/>
+        </w:rPr>
+        <w:t>ГО</w:t>
+      </w:r>
+      <w:r>
+        <w:rPr>
+          <w:b/>
+          <w:bCs/>
+          <w:color w:val="FF0000"/>
+          <w:sz w:val="24"/>
+          <w:szCs w:val="24"/>
+          <w:u w:val="single"/>
+        </w:rPr>
+        <w:t>Р</w:t>
+      </w:r>
+      <w:r>
+        <w:rPr>
+          <w:b/>
+          <w:bCs/>
+          <w:color w:val="FF0000"/>
+          <w:sz w:val="24"/>
+          <w:szCs w:val="24"/>
+          <w:u w:val="single"/>
+        </w:rPr>
+        <w:t>ИЧЕСКАЯ</w:t>
+      </w:r>
+      <w:r>
+        <w:rPr>
+          <w:sz w:val="24"/>
+          <w:szCs w:val="24"/>
         </w:rPr>
         <w:t xml:space="preserve"> </w:t>
       </w:r>
@@ -120,7 +164,15 @@
         <w:t xml:space="preserve">точность. </w:t>
       </w:r>
       <w:r>
-        <w:t>(это график зависимости времени данного равняния нулю от индекса нуля.</w:t>
+        <w:t xml:space="preserve">(это график зависимости времени данного </w:t>
+      </w:r>
+      <w:proofErr w:type="spellStart"/>
+      <w:r>
+        <w:t>равняния</w:t>
+      </w:r>
+      <w:proofErr w:type="spellEnd"/>
+      <w:r>
+        <w:t xml:space="preserve"> нулю от индекса нуля.</w:t>
       </w:r>
       <w:r>
         <w:t xml:space="preserve"> (На самом деле, это не совсем прямая</w:t>
@@ -155,7 +207,7 @@
                     </pic:cNvPicPr>
                   </pic:nvPicPr>
                   <pic:blipFill>
-                    <a:blip r:embed="rId4">
+                    <a:blip r:embed="rId6">
                       <a:extLst>
                         <a:ext uri="{28A0092B-C50C-407E-A947-70E740481C1C}">
                           <a14:useLocalDpi xmlns:a14="http://schemas.microsoft.com/office/drawing/2010/main" val="0"/>
@@ -189,7 +241,95 @@
     </w:p>
     <w:p>
       <w:r>
-        <w:t>Далее – анализируем все файлы для одного эксперимента. Разброс минимален:</w:t>
+        <w:t xml:space="preserve">Чтоб </w:t>
+      </w:r>
+      <w:r>
+        <w:t>точнее это сказать, можно посмотреть на точки, через которые эта прямая проходит:</w:t>
+      </w:r>
+    </w:p>
+    <w:p>
+      <w:r>
+        <w:t>…</w:t>
+      </w:r>
+    </w:p>
+    <w:p>
+      <w:r>
+        <w:rPr>
+          <w:lang w:val="en-US"/>
+        </w:rPr>
+        <w:t>|</w:t>
+      </w:r>
+    </w:p>
+    <w:p>
+      <w:r>
+        <w:rPr>
+          <w:lang w:val="en-US"/>
+        </w:rPr>
+        <w:t>|</w:t>
+      </w:r>
+    </w:p>
+    <w:p>
+      <w:pPr>
+        <w:rPr>
+          <w:lang w:val="en-US"/>
+        </w:rPr>
+      </w:pPr>
+      <w:r>
+        <w:rPr>
+          <w:noProof/>
+        </w:rPr>
+        <w:lastRenderedPageBreak/>
+        <w:drawing>
+          <wp:inline distT="0" distB="0" distL="0" distR="0" wp14:anchorId="76BEA8CB" wp14:editId="34114133">
+            <wp:extent cx="5940425" cy="1553210"/>
+            <wp:effectExtent l="0" t="0" r="3175" b="8890"/>
+            <wp:docPr id="3" name="Рисунок 3"/>
+            <wp:cNvGraphicFramePr>
+              <a:graphicFrameLocks xmlns:a="http://schemas.openxmlformats.org/drawingml/2006/main" noChangeAspect="1"/>
+            </wp:cNvGraphicFramePr>
+            <a:graphic xmlns:a="http://schemas.openxmlformats.org/drawingml/2006/main">
+              <a:graphicData uri="http://schemas.openxmlformats.org/drawingml/2006/picture">
+                <pic:pic xmlns:pic="http://schemas.openxmlformats.org/drawingml/2006/picture">
+                  <pic:nvPicPr>
+                    <pic:cNvPr id="1" name=""/>
+                    <pic:cNvPicPr/>
+                  </pic:nvPicPr>
+                  <pic:blipFill>
+                    <a:blip r:embed="rId7"/>
+                    <a:stretch>
+                      <a:fillRect/>
+                    </a:stretch>
+                  </pic:blipFill>
+                  <pic:spPr>
+                    <a:xfrm>
+                      <a:off x="0" y="0"/>
+                      <a:ext cx="5940425" cy="1553210"/>
+                    </a:xfrm>
+                    <a:prstGeom prst="rect">
+                      <a:avLst/>
+                    </a:prstGeom>
+                  </pic:spPr>
+                </pic:pic>
+              </a:graphicData>
+            </a:graphic>
+          </wp:inline>
+        </w:drawing>
+      </w:r>
+    </w:p>
+    <w:p/>
+    <w:p/>
+    <w:p>
+      <w:r>
+        <w:t>Далее – анализируем все файлы для одного эксперимента. Разброс минимален</w:t>
+      </w:r>
+      <w:r>
+        <w:t xml:space="preserve"> </w:t>
+      </w:r>
+      <w:r>
+        <w:t>и связан не с недочётами алгоритма, а с не идеальностью эксперимента</w:t>
+      </w:r>
+      <w:r>
+        <w:t>:</w:t>
       </w:r>
     </w:p>
     <w:p>
@@ -215,7 +355,7 @@
                     </pic:cNvPicPr>
                   </pic:nvPicPr>
                   <pic:blipFill>
-                    <a:blip r:embed="rId5">
+                    <a:blip r:embed="rId8">
                       <a:extLst>
                         <a:ext uri="{28A0092B-C50C-407E-A947-70E740481C1C}">
                           <a14:useLocalDpi xmlns:a14="http://schemas.microsoft.com/office/drawing/2010/main" val="0"/>
@@ -250,7 +390,6 @@
     <w:p/>
     <w:p>
       <w:r>
-        <w:lastRenderedPageBreak/>
         <w:t xml:space="preserve">Итого: </w:t>
       </w:r>
     </w:p>
@@ -261,26 +400,47 @@
         </w:rPr>
       </w:pPr>
       <w:r>
-        <w:t xml:space="preserve">1) </w:t>
-      </w:r>
-      <w:r>
-        <w:rPr>
-          <w:lang w:val="en-US"/>
-        </w:rPr>
-        <w:t>period = 1.2</w:t>
-      </w:r>
-    </w:p>
-    <w:p>
-      <w:pPr>
-        <w:rPr>
-          <w:lang w:val="en-US"/>
-        </w:rPr>
-      </w:pPr>
-      <w:r>
-        <w:rPr>
-          <w:lang w:val="en-US"/>
-        </w:rPr>
-        <w:t>2)</w:t>
+        <w:rPr>
+          <w:lang w:val="en-US"/>
+        </w:rPr>
+        <w:t>First</w:t>
+      </w:r>
+      <w:r>
+        <w:rPr>
+          <w:lang w:val="en-US"/>
+        </w:rPr>
+        <w:t xml:space="preserve">) </w:t>
+      </w:r>
+      <w:r>
+        <w:rPr>
+          <w:lang w:val="en-US"/>
+        </w:rPr>
+        <w:t>period</w:t>
+      </w:r>
+      <w:r>
+        <w:rPr>
+          <w:lang w:val="en-US"/>
+        </w:rPr>
+        <w:t xml:space="preserve"> = 1.2</w:t>
+      </w:r>
+    </w:p>
+    <w:p>
+      <w:pPr>
+        <w:rPr>
+          <w:lang w:val="en-US"/>
+        </w:rPr>
+      </w:pPr>
+      <w:r>
+        <w:rPr>
+          <w:lang w:val="en-US"/>
+        </w:rPr>
+        <w:t>Second</w:t>
+      </w:r>
+      <w:r>
+        <w:rPr>
+          <w:lang w:val="en-US"/>
+        </w:rPr>
+        <w:t>)</w:t>
       </w:r>
       <w:r>
         <w:rPr>
@@ -292,40 +452,670 @@
         <w:rPr>
           <w:lang w:val="en-US"/>
         </w:rPr>
-        <w:t>period = 1.</w:t>
-      </w:r>
-      <w:r>
-        <w:rPr>
-          <w:lang w:val="en-US"/>
+        <w:t>period</w:t>
+      </w:r>
+      <w:r>
+        <w:rPr>
+          <w:lang w:val="en-US"/>
+        </w:rPr>
+        <w:t xml:space="preserve"> = 1.3</w:t>
+      </w:r>
+    </w:p>
+    <w:p>
+      <w:pPr>
+        <w:rPr>
+          <w:lang w:val="en-US"/>
+        </w:rPr>
+      </w:pPr>
+      <w:r>
+        <w:rPr>
+          <w:lang w:val="en-US"/>
+        </w:rPr>
+        <w:t>Third</w:t>
+      </w:r>
+      <w:r>
+        <w:rPr>
+          <w:lang w:val="en-US"/>
+        </w:rPr>
+        <w:t xml:space="preserve">) </w:t>
+      </w:r>
+      <w:r>
+        <w:rPr>
+          <w:lang w:val="en-US"/>
+        </w:rPr>
+        <w:t>period</w:t>
+      </w:r>
+      <w:r>
+        <w:rPr>
+          <w:lang w:val="en-US"/>
+        </w:rPr>
+        <w:t xml:space="preserve"> = 1.5</w:t>
+      </w:r>
+    </w:p>
+    <w:p>
+      <w:pPr>
+        <w:rPr>
+          <w:lang w:val="en-US"/>
+        </w:rPr>
+      </w:pPr>
+    </w:p>
+    <w:p>
+      <w:r>
+        <w:t xml:space="preserve">Из теории период = </w:t>
+      </w:r>
+      <w:r>
+        <w:t xml:space="preserve">2 * </w:t>
+      </w:r>
+      <w:r>
+        <w:rPr>
+          <w:lang w:val="en-US"/>
+        </w:rPr>
+        <w:t>pi</w:t>
+      </w:r>
+      <w:r>
+        <w:t xml:space="preserve"> * </w:t>
+      </w:r>
+      <w:r>
+        <w:rPr>
+          <w:lang w:val="en-US"/>
+        </w:rPr>
+        <w:t>sqrt</w:t>
+      </w:r>
+      <w:r>
+        <w:t>(</w:t>
+      </w:r>
+      <w:r>
+        <w:rPr>
+          <w:lang w:val="en-US"/>
+        </w:rPr>
+        <w:t>sum</w:t>
+      </w:r>
+      <w:r>
+        <w:t>(</w:t>
+      </w:r>
+      <w:r>
+        <w:rPr>
+          <w:lang w:val="en-US"/>
+        </w:rPr>
+        <w:t>J</w:t>
+      </w:r>
+      <w:r>
+        <w:t>)/</w:t>
+      </w:r>
+      <w:r>
+        <w:rPr>
+          <w:lang w:val="en-US"/>
+        </w:rPr>
+        <w:t>mgL</w:t>
+      </w:r>
+      <w:r>
+        <w:t>)</w:t>
+      </w:r>
+      <w:r>
+        <w:t>:</w:t>
+      </w:r>
+    </w:p>
+    <w:p>
+      <w:r>
+        <w:t>длина стержня 37.7 см</w:t>
+      </w:r>
+      <w:r>
+        <w:br/>
+        <w:t>длина грузика: 2.5 см</w:t>
+      </w:r>
+      <w:r>
+        <w:br/>
+        <w:t>масса стержня 4.07 грамм</w:t>
+      </w:r>
+      <w:r>
+        <w:br/>
+        <w:t>масса груза 8.07 грамм</w:t>
+      </w:r>
+    </w:p>
+    <w:p>
+      <w:pPr>
+        <w:pStyle w:val="a3"/>
+        <w:numPr>
+          <w:ilvl w:val="0"/>
+          <w:numId w:val="1"/>
+        </w:numPr>
+        <w:rPr>
+          <w:sz w:val="20"/>
+          <w:szCs w:val="20"/>
+        </w:rPr>
+      </w:pPr>
+      <w:r>
+        <w:rPr>
+          <w:sz w:val="20"/>
+          <w:szCs w:val="20"/>
+          <w:lang w:val="en-US"/>
+        </w:rPr>
+        <w:t xml:space="preserve">J = </w:t>
+      </w:r>
+      <w:r>
+        <w:rPr>
+          <w:sz w:val="20"/>
+          <w:szCs w:val="20"/>
+        </w:rPr>
+        <w:t>0.00</w:t>
+      </w:r>
+      <w:r>
+        <w:rPr>
+          <w:sz w:val="20"/>
+          <w:szCs w:val="20"/>
+        </w:rPr>
+        <w:t>8</w:t>
+      </w:r>
+      <w:r>
+        <w:rPr>
+          <w:sz w:val="20"/>
+          <w:szCs w:val="20"/>
+        </w:rPr>
+        <w:t xml:space="preserve">07 * </w:t>
+      </w:r>
+      <w:r>
+        <w:rPr>
+          <w:sz w:val="20"/>
+          <w:szCs w:val="20"/>
+        </w:rPr>
+        <w:t>(</w:t>
+      </w:r>
+      <w:r>
+        <w:rPr>
+          <w:sz w:val="20"/>
+          <w:szCs w:val="20"/>
+        </w:rPr>
+        <w:t>0.3</w:t>
+      </w:r>
+      <w:r>
+        <w:rPr>
+          <w:sz w:val="20"/>
+          <w:szCs w:val="20"/>
+        </w:rPr>
+        <w:t>6</w:t>
+      </w:r>
+      <w:r>
+        <w:rPr>
+          <w:sz w:val="20"/>
+          <w:szCs w:val="20"/>
+        </w:rPr>
+        <w:t xml:space="preserve"> * 0.36 </w:t>
+      </w:r>
+      <w:r>
+        <w:rPr>
+          <w:sz w:val="20"/>
+          <w:szCs w:val="20"/>
+        </w:rPr>
+        <w:t xml:space="preserve">+ </w:t>
+      </w:r>
+      <w:r>
+        <w:rPr>
+          <w:sz w:val="20"/>
+          <w:szCs w:val="20"/>
+        </w:rPr>
+        <w:t>0.0</w:t>
+      </w:r>
+      <w:r>
+        <w:rPr>
+          <w:sz w:val="20"/>
+          <w:szCs w:val="20"/>
+        </w:rPr>
+        <w:t xml:space="preserve">125 * </w:t>
+      </w:r>
+      <w:r>
+        <w:rPr>
+          <w:sz w:val="20"/>
+          <w:szCs w:val="20"/>
+        </w:rPr>
+        <w:t>0.0</w:t>
+      </w:r>
+      <w:r>
+        <w:rPr>
+          <w:sz w:val="20"/>
+          <w:szCs w:val="20"/>
+        </w:rPr>
+        <w:t>125 / 12)</w:t>
+      </w:r>
+      <w:r>
+        <w:rPr>
+          <w:sz w:val="20"/>
+          <w:szCs w:val="20"/>
+        </w:rPr>
+        <w:t xml:space="preserve"> + 0.00407 * </w:t>
+      </w:r>
+      <w:r>
+        <w:rPr>
+          <w:sz w:val="20"/>
+          <w:szCs w:val="20"/>
+        </w:rPr>
+        <w:t>0.</w:t>
+      </w:r>
+      <w:r>
+        <w:rPr>
+          <w:sz w:val="20"/>
+          <w:szCs w:val="20"/>
+        </w:rPr>
+        <w:t xml:space="preserve">377 * </w:t>
+      </w:r>
+      <w:r>
+        <w:rPr>
+          <w:sz w:val="20"/>
+          <w:szCs w:val="20"/>
+        </w:rPr>
+        <w:t>0.</w:t>
+      </w:r>
+      <w:r>
+        <w:rPr>
+          <w:sz w:val="20"/>
+          <w:szCs w:val="20"/>
+        </w:rPr>
+        <w:t xml:space="preserve">377 / </w:t>
+      </w:r>
+      <w:r>
+        <w:rPr>
+          <w:sz w:val="20"/>
+          <w:szCs w:val="20"/>
         </w:rPr>
         <w:t>3</w:t>
       </w:r>
-    </w:p>
-    <w:p>
-      <w:pPr>
-        <w:rPr>
-          <w:lang w:val="en-US"/>
-        </w:rPr>
-      </w:pPr>
-      <w:r>
-        <w:rPr>
-          <w:lang w:val="en-US"/>
-        </w:rPr>
-        <w:t xml:space="preserve">3) </w:t>
-      </w:r>
-      <w:r>
-        <w:rPr>
-          <w:lang w:val="en-US"/>
-        </w:rPr>
-        <w:t>period = 1.5</w:t>
-      </w:r>
-    </w:p>
-    <w:p>
-      <w:pPr>
-        <w:rPr>
-          <w:lang w:val="en-US"/>
-        </w:rPr>
-      </w:pPr>
+      <w:r>
+        <w:rPr>
+          <w:sz w:val="20"/>
+          <w:szCs w:val="20"/>
+        </w:rPr>
+        <w:t xml:space="preserve"> </w:t>
+      </w:r>
+      <w:r>
+        <w:rPr>
+          <w:sz w:val="20"/>
+          <w:szCs w:val="20"/>
+        </w:rPr>
+        <w:t>= 0.01</w:t>
+      </w:r>
+      <w:r>
+        <w:rPr>
+          <w:sz w:val="20"/>
+          <w:szCs w:val="20"/>
+        </w:rPr>
+        <w:t>24</w:t>
+      </w:r>
+      <w:r>
+        <w:rPr>
+          <w:sz w:val="20"/>
+          <w:szCs w:val="20"/>
+        </w:rPr>
+        <w:t xml:space="preserve"> кг * м </w:t>
+      </w:r>
+      <w:r>
+        <w:rPr>
+          <w:sz w:val="20"/>
+          <w:szCs w:val="20"/>
+          <w:lang w:val="en-US"/>
+        </w:rPr>
+        <w:t xml:space="preserve">^ </w:t>
+      </w:r>
+      <w:r>
+        <w:rPr>
+          <w:sz w:val="20"/>
+          <w:szCs w:val="20"/>
+        </w:rPr>
+        <w:t>2</w:t>
+      </w:r>
+    </w:p>
+    <w:p>
+      <w:pPr>
+        <w:pStyle w:val="a3"/>
+        <w:rPr>
+          <w:sz w:val="20"/>
+          <w:szCs w:val="20"/>
+          <w:lang w:val="en-US"/>
+        </w:rPr>
+      </w:pPr>
+      <w:r>
+        <w:rPr>
+          <w:sz w:val="20"/>
+          <w:szCs w:val="20"/>
+          <w:lang w:val="en-US"/>
+        </w:rPr>
+        <w:t>T</w:t>
+      </w:r>
+      <w:r>
+        <w:rPr>
+          <w:sz w:val="20"/>
+          <w:szCs w:val="20"/>
+        </w:rPr>
+        <w:t xml:space="preserve"> = 2 * 3.1415926 * </w:t>
+      </w:r>
+      <w:proofErr w:type="gramStart"/>
+      <w:r>
+        <w:rPr>
+          <w:sz w:val="20"/>
+          <w:szCs w:val="20"/>
+          <w:lang w:val="en-US"/>
+        </w:rPr>
+        <w:t>sqrt</w:t>
+      </w:r>
+      <w:r>
+        <w:rPr>
+          <w:sz w:val="20"/>
+          <w:szCs w:val="20"/>
+        </w:rPr>
+        <w:t>(</w:t>
+      </w:r>
+      <w:proofErr w:type="gramEnd"/>
+      <w:r>
+        <w:rPr>
+          <w:sz w:val="20"/>
+          <w:szCs w:val="20"/>
+        </w:rPr>
+        <w:t>0.</w:t>
+      </w:r>
+      <w:r>
+        <w:rPr>
+          <w:sz w:val="20"/>
+          <w:szCs w:val="20"/>
+          <w:lang w:val="en-US"/>
+        </w:rPr>
+        <w:t>0124 / 0.</w:t>
+      </w:r>
+      <w:r>
+        <w:rPr>
+          <w:sz w:val="20"/>
+          <w:szCs w:val="20"/>
+          <w:lang w:val="en-US"/>
+        </w:rPr>
+        <w:t>3</w:t>
+      </w:r>
+      <w:r>
+        <w:rPr>
+          <w:sz w:val="20"/>
+          <w:szCs w:val="20"/>
+          <w:lang w:val="en-US"/>
+        </w:rPr>
+        <w:t>333)</w:t>
+      </w:r>
+      <w:r>
+        <w:rPr>
+          <w:sz w:val="20"/>
+          <w:szCs w:val="20"/>
+          <w:lang w:val="en-US"/>
+        </w:rPr>
+        <w:t xml:space="preserve"> = 1.2119</w:t>
+      </w:r>
+    </w:p>
+    <w:p>
+      <w:pPr>
+        <w:pStyle w:val="a3"/>
+        <w:rPr>
+          <w:sz w:val="20"/>
+          <w:szCs w:val="20"/>
+        </w:rPr>
+      </w:pPr>
+      <w:r>
+        <w:rPr>
+          <w:sz w:val="20"/>
+          <w:szCs w:val="20"/>
+        </w:rPr>
+        <w:t>Как раз то, что надо</w:t>
+      </w:r>
+    </w:p>
+    <w:p>
+      <w:pPr>
+        <w:pStyle w:val="a3"/>
+        <w:numPr>
+          <w:ilvl w:val="0"/>
+          <w:numId w:val="1"/>
+        </w:numPr>
+        <w:rPr>
+          <w:sz w:val="20"/>
+          <w:szCs w:val="20"/>
+        </w:rPr>
+      </w:pPr>
+      <w:r>
+        <w:rPr>
+          <w:sz w:val="20"/>
+          <w:szCs w:val="20"/>
+          <w:lang w:val="en-US"/>
+        </w:rPr>
+        <w:t xml:space="preserve">J = </w:t>
+      </w:r>
+      <w:r>
+        <w:rPr>
+          <w:sz w:val="20"/>
+          <w:szCs w:val="20"/>
+        </w:rPr>
+        <w:t>0.00807 * (0.</w:t>
+      </w:r>
+      <w:r>
+        <w:rPr>
+          <w:sz w:val="20"/>
+          <w:szCs w:val="20"/>
+        </w:rPr>
+        <w:t>18</w:t>
+      </w:r>
+      <w:r>
+        <w:rPr>
+          <w:sz w:val="20"/>
+          <w:szCs w:val="20"/>
+        </w:rPr>
+        <w:t xml:space="preserve"> * 0.</w:t>
+      </w:r>
+      <w:r>
+        <w:rPr>
+          <w:sz w:val="20"/>
+          <w:szCs w:val="20"/>
+        </w:rPr>
+        <w:t>18</w:t>
+      </w:r>
+      <w:r>
+        <w:rPr>
+          <w:sz w:val="20"/>
+          <w:szCs w:val="20"/>
+        </w:rPr>
+        <w:t xml:space="preserve"> + 0.0125 * 0.0125 / 12) + 0.00407 * 0.377 * 0.377 / 3</w:t>
+      </w:r>
+      <w:r>
+        <w:rPr>
+          <w:sz w:val="20"/>
+          <w:szCs w:val="20"/>
+        </w:rPr>
+        <w:t xml:space="preserve"> = </w:t>
+      </w:r>
+      <w:r>
+        <w:rPr>
+          <w:sz w:val="20"/>
+          <w:szCs w:val="20"/>
+        </w:rPr>
+        <w:t>0,0045</w:t>
+      </w:r>
+      <w:r>
+        <w:rPr>
+          <w:sz w:val="20"/>
+          <w:szCs w:val="20"/>
+        </w:rPr>
+        <w:t xml:space="preserve"> </w:t>
+      </w:r>
+      <w:r>
+        <w:rPr>
+          <w:sz w:val="20"/>
+          <w:szCs w:val="20"/>
+        </w:rPr>
+        <w:t xml:space="preserve">кг * м </w:t>
+      </w:r>
+      <w:r>
+        <w:rPr>
+          <w:sz w:val="20"/>
+          <w:szCs w:val="20"/>
+          <w:lang w:val="en-US"/>
+        </w:rPr>
+        <w:t xml:space="preserve">^ </w:t>
+      </w:r>
+      <w:r>
+        <w:rPr>
+          <w:sz w:val="20"/>
+          <w:szCs w:val="20"/>
+        </w:rPr>
+        <w:t>2</w:t>
+      </w:r>
+    </w:p>
+    <w:p>
+      <w:pPr>
+        <w:pStyle w:val="a3"/>
+        <w:rPr>
+          <w:rStyle w:val="calculator-displayresult"/>
+        </w:rPr>
+      </w:pPr>
+      <w:r>
+        <w:rPr>
+          <w:sz w:val="20"/>
+          <w:szCs w:val="20"/>
+          <w:lang w:val="en-US"/>
+        </w:rPr>
+        <w:t xml:space="preserve">T = </w:t>
+      </w:r>
+      <w:r>
+        <w:rPr>
+          <w:sz w:val="20"/>
+          <w:szCs w:val="20"/>
+        </w:rPr>
+        <w:t xml:space="preserve">2 * 3.1415926 * </w:t>
+      </w:r>
+      <w:proofErr w:type="gramStart"/>
+      <w:r>
+        <w:rPr>
+          <w:sz w:val="20"/>
+          <w:szCs w:val="20"/>
+          <w:lang w:val="en-US"/>
+        </w:rPr>
+        <w:t>sqrt</w:t>
+      </w:r>
+      <w:r>
+        <w:rPr>
+          <w:sz w:val="20"/>
+          <w:szCs w:val="20"/>
+        </w:rPr>
+        <w:t>(</w:t>
+      </w:r>
+      <w:proofErr w:type="gramEnd"/>
+      <w:r>
+        <w:rPr>
+          <w:sz w:val="20"/>
+          <w:szCs w:val="20"/>
+        </w:rPr>
+        <w:t>0</w:t>
+      </w:r>
+      <w:r>
+        <w:rPr>
+          <w:sz w:val="20"/>
+          <w:szCs w:val="20"/>
+          <w:lang w:val="en-US"/>
+        </w:rPr>
+        <w:t>.</w:t>
+      </w:r>
+      <w:r>
+        <w:rPr>
+          <w:sz w:val="20"/>
+          <w:szCs w:val="20"/>
+        </w:rPr>
+        <w:t>0045</w:t>
+      </w:r>
+      <w:r>
+        <w:rPr>
+          <w:sz w:val="20"/>
+          <w:szCs w:val="20"/>
+        </w:rPr>
+        <w:t xml:space="preserve"> </w:t>
+      </w:r>
+      <w:r>
+        <w:rPr>
+          <w:sz w:val="20"/>
+          <w:szCs w:val="20"/>
+          <w:lang w:val="en-US"/>
+        </w:rPr>
+        <w:t>/ 0.</w:t>
+      </w:r>
+      <w:r>
+        <w:rPr>
+          <w:sz w:val="20"/>
+          <w:szCs w:val="20"/>
+          <w:lang w:val="en-US"/>
+        </w:rPr>
+        <w:t>1</w:t>
+      </w:r>
+      <w:r>
+        <w:rPr>
+          <w:sz w:val="20"/>
+          <w:szCs w:val="20"/>
+          <w:lang w:val="en-US"/>
+        </w:rPr>
+        <w:t>0</w:t>
+      </w:r>
+      <w:r>
+        <w:rPr>
+          <w:sz w:val="20"/>
+          <w:szCs w:val="20"/>
+          <w:lang w:val="en-US"/>
+        </w:rPr>
+        <w:t>)</w:t>
+      </w:r>
+      <w:r>
+        <w:rPr>
+          <w:sz w:val="20"/>
+          <w:szCs w:val="20"/>
+          <w:lang w:val="en-US"/>
+        </w:rPr>
+        <w:t xml:space="preserve"> = </w:t>
+      </w:r>
+      <w:r>
+        <w:rPr>
+          <w:rStyle w:val="calculator-displayresult"/>
+        </w:rPr>
+        <w:t>1,3328</w:t>
+      </w:r>
+    </w:p>
+    <w:p>
+      <w:pPr>
+        <w:pStyle w:val="a3"/>
+        <w:rPr>
+          <w:sz w:val="20"/>
+          <w:szCs w:val="20"/>
+        </w:rPr>
+      </w:pPr>
+      <w:r>
+        <w:rPr>
+          <w:sz w:val="20"/>
+          <w:szCs w:val="20"/>
+        </w:rPr>
+        <w:t>Как раз то, что надо</w:t>
+      </w:r>
+    </w:p>
+    <w:p>
+      <w:pPr>
+        <w:rPr>
+          <w:b/>
+          <w:bCs/>
+          <w:i/>
+          <w:iCs/>
+          <w:color w:val="538135" w:themeColor="accent6" w:themeShade="BF"/>
+          <w:sz w:val="40"/>
+          <w:szCs w:val="40"/>
+          <w:u w:val="single"/>
+          <w:lang w:val="en-US"/>
+        </w:rPr>
+      </w:pPr>
+      <w:r>
+        <w:rPr>
+          <w:b/>
+          <w:bCs/>
+          <w:i/>
+          <w:iCs/>
+          <w:color w:val="538135" w:themeColor="accent6" w:themeShade="BF"/>
+          <w:sz w:val="40"/>
+          <w:szCs w:val="40"/>
+          <w:u w:val="single"/>
+        </w:rPr>
+        <w:t>Итого: Теория и практика дают одинаковые результаты! Совпадение? Не думаю!</w:t>
+      </w:r>
     </w:p>
     <w:p>
       <w:pPr>
@@ -370,66 +1160,72 @@
     <w:p>
       <w:pPr>
         <w:rPr>
+          <w:rStyle w:val="calculator-displayresult"/>
+        </w:rPr>
+      </w:pPr>
+      <w:r>
+        <w:rPr>
           <w:sz w:val="28"/>
           <w:szCs w:val="28"/>
-          <w:lang w:val="en-US"/>
-        </w:rPr>
-      </w:pPr>
+        </w:rPr>
+        <w:t xml:space="preserve">Получаем для каждого эксперимента угол и период, сортируем, строим график. </w:t>
+      </w:r>
       <w:r>
         <w:rPr>
           <w:sz w:val="28"/>
           <w:szCs w:val="28"/>
         </w:rPr>
-        <w:t xml:space="preserve">Получаем для каждого эксперимента угол и период, сортируем, строим график. </w:t>
+        <w:t xml:space="preserve">Логарифмируем. </w:t>
       </w:r>
       <w:r>
         <w:rPr>
           <w:sz w:val="28"/>
           <w:szCs w:val="28"/>
         </w:rPr>
-        <w:t xml:space="preserve">Логарифмируем. </w:t>
+        <w:t>А</w:t>
       </w:r>
       <w:r>
         <w:rPr>
           <w:sz w:val="28"/>
           <w:szCs w:val="28"/>
         </w:rPr>
-        <w:t>А</w:t>
+        <w:t>п</w:t>
       </w:r>
       <w:r>
         <w:rPr>
           <w:sz w:val="28"/>
           <w:szCs w:val="28"/>
         </w:rPr>
-        <w:t>п</w:t>
+        <w:t xml:space="preserve">проксимируем </w:t>
       </w:r>
       <w:r>
         <w:rPr>
           <w:sz w:val="28"/>
           <w:szCs w:val="28"/>
         </w:rPr>
-        <w:t xml:space="preserve">проксимируем </w:t>
+        <w:t>м</w:t>
       </w:r>
       <w:r>
         <w:rPr>
           <w:sz w:val="28"/>
           <w:szCs w:val="28"/>
         </w:rPr>
-        <w:t>м</w:t>
+        <w:t>етодом наименьших квадратов.</w:t>
       </w:r>
       <w:r>
         <w:rPr>
           <w:sz w:val="28"/>
           <w:szCs w:val="28"/>
         </w:rPr>
-        <w:t>етодом наименьших квадратов.</w:t>
+        <w:t xml:space="preserve"> </w:t>
       </w:r>
       <w:r>
         <w:rPr>
           <w:sz w:val="28"/>
           <w:szCs w:val="28"/>
         </w:rPr>
-        <w:t xml:space="preserve"> Находим угловой коэффициент полученной прямой. Воз</w:t>
+        <w:lastRenderedPageBreak/>
+        <w:t>Находим угловой коэффициент полученной прямой. Воз</w:t>
       </w:r>
       <w:r>
         <w:rPr>
@@ -443,43 +1239,125 @@
           <w:sz w:val="28"/>
           <w:szCs w:val="28"/>
         </w:rPr>
-        <w:t>одим</w:t>
-      </w:r>
+        <w:t xml:space="preserve">одим в его степень, получаем </w:t>
+      </w:r>
+      <w:r>
+        <w:rPr>
+          <w:sz w:val="28"/>
+          <w:szCs w:val="28"/>
+          <w:lang w:val="en-US"/>
+        </w:rPr>
+        <w:t>e^</w:t>
+      </w:r>
+      <w:r>
+        <w:t xml:space="preserve"> </w:t>
+      </w:r>
+      <w:r>
+        <w:rPr>
+          <w:sz w:val="28"/>
+          <w:szCs w:val="28"/>
+          <w:lang w:val="en-US"/>
+        </w:rPr>
+        <w:t>0.</w:t>
+      </w:r>
+      <w:r>
+        <w:rPr>
+          <w:sz w:val="28"/>
+          <w:szCs w:val="28"/>
+        </w:rPr>
+        <w:t>6371</w:t>
+      </w:r>
+      <w:r>
+        <w:rPr>
+          <w:sz w:val="28"/>
+          <w:szCs w:val="28"/>
+        </w:rPr>
+        <w:t xml:space="preserve">, то есть </w:t>
+      </w:r>
+      <w:r>
+        <w:rPr>
+          <w:rStyle w:val="calculator-displayresult"/>
+        </w:rPr>
+        <w:t>1,89</w:t>
+      </w:r>
+      <w:r>
+        <w:rPr>
+          <w:rStyle w:val="calculator-displayresult"/>
+        </w:rPr>
+        <w:t>, примерно 2!</w:t>
+      </w:r>
+    </w:p>
+    <w:p>
+      <w:pPr>
+        <w:rPr>
+          <w:b/>
+          <w:bCs/>
+          <w:i/>
+          <w:iCs/>
+          <w:color w:val="538135" w:themeColor="accent6" w:themeShade="BF"/>
+          <w:sz w:val="40"/>
+          <w:szCs w:val="40"/>
+          <w:u w:val="single"/>
+          <w:lang w:val="en-US"/>
+        </w:rPr>
+      </w:pPr>
+      <w:r>
+        <w:rPr>
+          <w:b/>
+          <w:bCs/>
+          <w:i/>
+          <w:iCs/>
+          <w:color w:val="538135" w:themeColor="accent6" w:themeShade="BF"/>
+          <w:sz w:val="40"/>
+          <w:szCs w:val="40"/>
+          <w:u w:val="single"/>
+        </w:rPr>
+        <w:t>“</w:t>
+      </w:r>
+      <w:r>
+        <w:rPr>
+          <w:b/>
+          <w:bCs/>
+          <w:i/>
+          <w:iCs/>
+          <w:color w:val="538135" w:themeColor="accent6" w:themeShade="BF"/>
+          <w:sz w:val="40"/>
+          <w:szCs w:val="40"/>
+          <w:u w:val="single"/>
+        </w:rPr>
+        <w:t>Итого: Теория и практика дают одинаковые результаты! Совпадение? Не думаю!</w:t>
+      </w:r>
+      <w:r>
+        <w:rPr>
+          <w:b/>
+          <w:bCs/>
+          <w:i/>
+          <w:iCs/>
+          <w:color w:val="538135" w:themeColor="accent6" w:themeShade="BF"/>
+          <w:sz w:val="40"/>
+          <w:szCs w:val="40"/>
+          <w:u w:val="single"/>
+          <w:lang w:val="en-US"/>
+        </w:rPr>
+        <w:t>”</w:t>
+      </w:r>
+    </w:p>
+    <w:p>
+      <w:pPr>
+        <w:rPr>
+          <w:b/>
+          <w:bCs/>
+          <w:i/>
+          <w:iCs/>
+          <w:color w:val="538135" w:themeColor="accent6" w:themeShade="BF"/>
+          <w:sz w:val="40"/>
+          <w:szCs w:val="40"/>
+          <w:u w:val="single"/>
+          <w:lang w:val="en-US"/>
+        </w:rPr>
+      </w:pPr>
       <w:bookmarkStart w:id="0" w:name="_GoBack"/>
       <w:bookmarkEnd w:id="0"/>
-      <w:r>
-        <w:rPr>
-          <w:sz w:val="28"/>
-          <w:szCs w:val="28"/>
-        </w:rPr>
-        <w:t xml:space="preserve"> в его степень, получаем </w:t>
-      </w:r>
-      <w:r>
-        <w:rPr>
-          <w:sz w:val="28"/>
-          <w:szCs w:val="28"/>
-          <w:lang w:val="en-US"/>
-        </w:rPr>
-        <w:t>e^</w:t>
-      </w:r>
-      <w:r>
-        <w:t xml:space="preserve"> </w:t>
-      </w:r>
-      <w:r>
-        <w:rPr>
-          <w:sz w:val="28"/>
-          <w:szCs w:val="28"/>
-          <w:lang w:val="en-US"/>
-        </w:rPr>
-        <w:t>0.317902</w:t>
-      </w:r>
-      <w:r>
-        <w:rPr>
-          <w:sz w:val="28"/>
-          <w:szCs w:val="28"/>
-        </w:rPr>
-        <w:t>, то есть 1.4</w:t>
-      </w:r>
     </w:p>
     <w:sectPr>
       <w:pgSz w:w="11906" w:h="16838"/>
@@ -489,6 +1367,103 @@
     </w:sectPr>
   </w:body>
 </w:document>
+</file>
+
+<file path=word/numbering.xml><?xml version="1.0" encoding="utf-8"?>
+<w:numbering xmlns:wpc="http://schemas.microsoft.com/office/word/2010/wordprocessingCanvas" xmlns:cx="http://schemas.microsoft.com/office/drawing/2014/chartex" xmlns:cx1="http://schemas.microsoft.com/office/drawing/2015/9/8/chartex" xmlns:cx2="http://schemas.microsoft.com/office/drawing/2015/10/21/chartex" xmlns:cx3="http://schemas.microsoft.com/office/drawing/2016/5/9/chartex" xmlns:cx4="http://schemas.microsoft.com/office/drawing/2016/5/10/chartex" xmlns:cx5="http://schemas.microsoft.com/office/drawing/2016/5/11/chartex" xmlns:cx6="http://schemas.microsoft.com/office/drawing/2016/5/12/chartex" xmlns:cx7="http://schemas.microsoft.com/office/drawing/2016/5/13/chartex" xmlns:cx8="http://schemas.microsoft.com/office/drawing/2016/5/14/chartex" xmlns:mc="http://schemas.openxmlformats.org/markup-compatibility/2006" xmlns:aink="http://schemas.microsoft.com/office/drawing/2016/ink" xmlns:am3d="http://schemas.microsoft.com/office/drawing/2017/model3d" xmlns:o="urn:schemas-microsoft-com:office:office" xmlns:r="http://schemas.openxmlformats.org/officeDocument/2006/relationships" xmlns:m="http://schemas.openxmlformats.org/officeDocument/2006/math" xmlns:v="urn:schemas-microsoft-com:vml" xmlns:wp14="http://schemas.microsoft.com/office/word/2010/wordprocessingDrawing" xmlns:wp="http://schemas.openxmlformats.org/drawingml/2006/wordprocessingDrawing" xmlns:w10="urn:schemas-microsoft-com:office:word" xmlns:w="http://schemas.openxmlformats.org/wordprocessingml/2006/main" xmlns:w14="http://schemas.microsoft.com/office/word/2010/wordml" xmlns:w15="http://schemas.microsoft.com/office/word/2012/wordml" xmlns:w16cid="http://schemas.microsoft.com/office/word/2016/wordml/cid" xmlns:w16se="http://schemas.microsoft.com/office/word/2015/wordml/symex" xmlns:wpg="http://schemas.microsoft.com/office/word/2010/wordprocessingGroup" xmlns:wpi="http://schemas.microsoft.com/office/word/2010/wordprocessingInk" xmlns:wne="http://schemas.microsoft.com/office/word/2006/wordml" xmlns:wps="http://schemas.microsoft.com/office/word/2010/wordprocessingShape" mc:Ignorable="w14 w15 w16se w16cid wp14">
+  <w:abstractNum w:abstractNumId="0" w15:restartNumberingAfterBreak="0">
+    <w:nsid w:val="51D8199F"/>
+    <w:multiLevelType w:val="hybridMultilevel"/>
+    <w:tmpl w:val="A7DACFE4"/>
+    <w:lvl w:ilvl="0" w:tplc="04190011">
+      <w:start w:val="1"/>
+      <w:numFmt w:val="decimal"/>
+      <w:lvlText w:val="%1)"/>
+      <w:lvlJc w:val="left"/>
+      <w:pPr>
+        <w:ind w:left="720" w:hanging="360"/>
+      </w:pPr>
+      <w:rPr>
+        <w:rFonts w:hint="default"/>
+      </w:rPr>
+    </w:lvl>
+    <w:lvl w:ilvl="1" w:tplc="04190019" w:tentative="1">
+      <w:start w:val="1"/>
+      <w:numFmt w:val="lowerLetter"/>
+      <w:lvlText w:val="%2."/>
+      <w:lvlJc w:val="left"/>
+      <w:pPr>
+        <w:ind w:left="1440" w:hanging="360"/>
+      </w:pPr>
+    </w:lvl>
+    <w:lvl w:ilvl="2" w:tplc="0419001B" w:tentative="1">
+      <w:start w:val="1"/>
+      <w:numFmt w:val="lowerRoman"/>
+      <w:lvlText w:val="%3."/>
+      <w:lvlJc w:val="right"/>
+      <w:pPr>
+        <w:ind w:left="2160" w:hanging="180"/>
+      </w:pPr>
+    </w:lvl>
+    <w:lvl w:ilvl="3" w:tplc="0419000F" w:tentative="1">
+      <w:start w:val="1"/>
+      <w:numFmt w:val="decimal"/>
+      <w:lvlText w:val="%4."/>
+      <w:lvlJc w:val="left"/>
+      <w:pPr>
+        <w:ind w:left="2880" w:hanging="360"/>
+      </w:pPr>
+    </w:lvl>
+    <w:lvl w:ilvl="4" w:tplc="04190019" w:tentative="1">
+      <w:start w:val="1"/>
+      <w:numFmt w:val="lowerLetter"/>
+      <w:lvlText w:val="%5."/>
+      <w:lvlJc w:val="left"/>
+      <w:pPr>
+        <w:ind w:left="3600" w:hanging="360"/>
+      </w:pPr>
+    </w:lvl>
+    <w:lvl w:ilvl="5" w:tplc="0419001B" w:tentative="1">
+      <w:start w:val="1"/>
+      <w:numFmt w:val="lowerRoman"/>
+      <w:lvlText w:val="%6."/>
+      <w:lvlJc w:val="right"/>
+      <w:pPr>
+        <w:ind w:left="4320" w:hanging="180"/>
+      </w:pPr>
+    </w:lvl>
+    <w:lvl w:ilvl="6" w:tplc="0419000F" w:tentative="1">
+      <w:start w:val="1"/>
+      <w:numFmt w:val="decimal"/>
+      <w:lvlText w:val="%7."/>
+      <w:lvlJc w:val="left"/>
+      <w:pPr>
+        <w:ind w:left="5040" w:hanging="360"/>
+      </w:pPr>
+    </w:lvl>
+    <w:lvl w:ilvl="7" w:tplc="04190019" w:tentative="1">
+      <w:start w:val="1"/>
+      <w:numFmt w:val="lowerLetter"/>
+      <w:lvlText w:val="%8."/>
+      <w:lvlJc w:val="left"/>
+      <w:pPr>
+        <w:ind w:left="5760" w:hanging="360"/>
+      </w:pPr>
+    </w:lvl>
+    <w:lvl w:ilvl="8" w:tplc="0419001B" w:tentative="1">
+      <w:start w:val="1"/>
+      <w:numFmt w:val="lowerRoman"/>
+      <w:lvlText w:val="%9."/>
+      <w:lvlJc w:val="right"/>
+      <w:pPr>
+        <w:ind w:left="6480" w:hanging="180"/>
+      </w:pPr>
+    </w:lvl>
+  </w:abstractNum>
+  <w:num w:numId="1">
+    <w:abstractNumId w:val="0"/>
+  </w:num>
+</w:numbering>
 </file>
 
 <file path=word/styles.xml><?xml version="1.0" encoding="utf-8"?>
@@ -917,6 +1892,22 @@
     <w:semiHidden/>
     <w:unhideWhenUsed/>
   </w:style>
+  <w:style w:type="character" w:customStyle="1" w:styleId="calculator-displayresult">
+    <w:name w:val="calculator-display__result"/>
+    <w:basedOn w:val="a0"/>
+    <w:rsid w:val="00802071"/>
+  </w:style>
+  <w:style w:type="paragraph" w:styleId="a3">
+    <w:name w:val="List Paragraph"/>
+    <w:basedOn w:val="a"/>
+    <w:uiPriority w:val="34"/>
+    <w:qFormat/>
+    <w:rsid w:val="00647D91"/>
+    <w:pPr>
+      <w:ind w:left="720"/>
+      <w:contextualSpacing/>
+    </w:pPr>
+  </w:style>
 </w:styles>
 </file>
 
@@ -1213,4 +2204,16 @@
     </a:ext>
   </a:extLst>
 </a:theme>
+</file>
+
+<file path=customXml/item1.xml><?xml version="1.0" encoding="utf-8"?>
+<b:Sources xmlns:b="http://schemas.openxmlformats.org/officeDocument/2006/bibliography" xmlns="http://schemas.openxmlformats.org/officeDocument/2006/bibliography" SelectedStyle="\APASixthEditionOfficeOnline.xsl" StyleName="APA" Version="6"/>
+</file>
+
+<file path=customXml/itemProps1.xml><?xml version="1.0" encoding="utf-8"?>
+<ds:datastoreItem xmlns:ds="http://schemas.openxmlformats.org/officeDocument/2006/customXml" ds:itemID="{87314CBA-F7A5-44A3-8F57-7D53572A633A}">
+  <ds:schemaRefs>
+    <ds:schemaRef ds:uri="http://schemas.openxmlformats.org/officeDocument/2006/bibliography"/>
+  </ds:schemaRefs>
+</ds:datastoreItem>
 </file>
</xml_diff>